<commit_message>
Added Heading 1-6 Support
</commit_message>
<xml_diff>
--- a/src/main/resources/org/apache/poi/xwpf/converter/xwpf/template/empty_template.docx
+++ b/src/main/resources/org/apache/poi/xwpf/converter/xwpf/template/empty_template.docx
@@ -2,17 +2,9 @@
 <file path=word/document.xml><?xml version="1.0" encoding="utf-8"?>
 <w:document xmlns:wpc="http://schemas.microsoft.com/office/word/2010/wordprocessingCanvas" xmlns:mc="http://schemas.openxmlformats.org/markup-compatibility/2006" xmlns:o="urn:schemas-microsoft-com:office:office" xmlns:r="http://schemas.openxmlformats.org/officeDocument/2006/relationships" xmlns:m="http://schemas.openxmlformats.org/officeDocument/2006/math" xmlns:v="urn:schemas-microsoft-com:vml" xmlns:wp14="http://schemas.microsoft.com/office/word/2010/wordprocessingDrawing" xmlns:wp="http://schemas.openxmlformats.org/drawingml/2006/wordprocessingDrawing" xmlns:w10="urn:schemas-microsoft-com:office:word" xmlns:w="http://schemas.openxmlformats.org/wordprocessingml/2006/main" xmlns:w14="http://schemas.microsoft.com/office/word/2010/wordml" xmlns:wpg="http://schemas.microsoft.com/office/word/2010/wordprocessingGroup" xmlns:wpi="http://schemas.microsoft.com/office/word/2010/wordprocessingInk" xmlns:wne="http://schemas.microsoft.com/office/word/2006/wordml" xmlns:wps="http://schemas.microsoft.com/office/word/2010/wordprocessingShape" mc:Ignorable="w14 wp14">
   <w:body>
-    <w:p>
-      <w:pPr>
-        <w:pStyle w:val="ListParagraph"/>
-        <w:numPr>
-          <w:ilvl w:val="0"/>
-          <w:numId w:val="1"/>
-        </w:numPr>
-      </w:pPr>
-      <w:bookmarkStart w:id="0" w:name="_GoBack"/>
-      <w:bookmarkEnd w:id="0"/>
-    </w:p>
+    <w:p/>
+    <w:p/>
+    <w:p/>
     <w:sectPr>
       <w:pgSz w:w="12240" w:h="15840"/>
       <w:pgMar w:top="1440" w:right="1440" w:bottom="1440" w:left="1440" w:header="720" w:footer="720" w:gutter="0"/>
@@ -138,8 +130,124 @@
       </w:rPr>
     </w:lvl>
   </w:abstractNum>
+  <w:abstractNum w:abstractNumId="1">
+    <w:nsid w:val="425C14A2"/>
+    <w:multiLevelType w:val="hybridMultilevel"/>
+    <w:tmpl w:val="91585614"/>
+    <w:lvl w:ilvl="0" w:tplc="04090001">
+      <w:start w:val="1"/>
+      <w:numFmt w:val="bullet"/>
+      <w:lvlText w:val=""/>
+      <w:lvlJc w:val="left"/>
+      <w:pPr>
+        <w:ind w:left="720" w:hanging="360"/>
+      </w:pPr>
+      <w:rPr>
+        <w:rFonts w:ascii="Symbol" w:hAnsi="Symbol" w:hint="default"/>
+      </w:rPr>
+    </w:lvl>
+    <w:lvl w:ilvl="1" w:tplc="04090003" w:tentative="1">
+      <w:start w:val="1"/>
+      <w:numFmt w:val="bullet"/>
+      <w:lvlText w:val="o"/>
+      <w:lvlJc w:val="left"/>
+      <w:pPr>
+        <w:ind w:left="1440" w:hanging="360"/>
+      </w:pPr>
+      <w:rPr>
+        <w:rFonts w:ascii="Courier New" w:hAnsi="Courier New" w:cs="Courier New" w:hint="default"/>
+      </w:rPr>
+    </w:lvl>
+    <w:lvl w:ilvl="2" w:tplc="04090005" w:tentative="1">
+      <w:start w:val="1"/>
+      <w:numFmt w:val="bullet"/>
+      <w:lvlText w:val=""/>
+      <w:lvlJc w:val="left"/>
+      <w:pPr>
+        <w:ind w:left="2160" w:hanging="360"/>
+      </w:pPr>
+      <w:rPr>
+        <w:rFonts w:ascii="Wingdings" w:hAnsi="Wingdings" w:hint="default"/>
+      </w:rPr>
+    </w:lvl>
+    <w:lvl w:ilvl="3" w:tplc="04090001" w:tentative="1">
+      <w:start w:val="1"/>
+      <w:numFmt w:val="bullet"/>
+      <w:lvlText w:val=""/>
+      <w:lvlJc w:val="left"/>
+      <w:pPr>
+        <w:ind w:left="2880" w:hanging="360"/>
+      </w:pPr>
+      <w:rPr>
+        <w:rFonts w:ascii="Symbol" w:hAnsi="Symbol" w:hint="default"/>
+      </w:rPr>
+    </w:lvl>
+    <w:lvl w:ilvl="4" w:tplc="04090003" w:tentative="1">
+      <w:start w:val="1"/>
+      <w:numFmt w:val="bullet"/>
+      <w:lvlText w:val="o"/>
+      <w:lvlJc w:val="left"/>
+      <w:pPr>
+        <w:ind w:left="3600" w:hanging="360"/>
+      </w:pPr>
+      <w:rPr>
+        <w:rFonts w:ascii="Courier New" w:hAnsi="Courier New" w:cs="Courier New" w:hint="default"/>
+      </w:rPr>
+    </w:lvl>
+    <w:lvl w:ilvl="5" w:tplc="04090005" w:tentative="1">
+      <w:start w:val="1"/>
+      <w:numFmt w:val="bullet"/>
+      <w:lvlText w:val=""/>
+      <w:lvlJc w:val="left"/>
+      <w:pPr>
+        <w:ind w:left="4320" w:hanging="360"/>
+      </w:pPr>
+      <w:rPr>
+        <w:rFonts w:ascii="Wingdings" w:hAnsi="Wingdings" w:hint="default"/>
+      </w:rPr>
+    </w:lvl>
+    <w:lvl w:ilvl="6" w:tplc="04090001" w:tentative="1">
+      <w:start w:val="1"/>
+      <w:numFmt w:val="bullet"/>
+      <w:lvlText w:val=""/>
+      <w:lvlJc w:val="left"/>
+      <w:pPr>
+        <w:ind w:left="5040" w:hanging="360"/>
+      </w:pPr>
+      <w:rPr>
+        <w:rFonts w:ascii="Symbol" w:hAnsi="Symbol" w:hint="default"/>
+      </w:rPr>
+    </w:lvl>
+    <w:lvl w:ilvl="7" w:tplc="04090003" w:tentative="1">
+      <w:start w:val="1"/>
+      <w:numFmt w:val="bullet"/>
+      <w:lvlText w:val="o"/>
+      <w:lvlJc w:val="left"/>
+      <w:pPr>
+        <w:ind w:left="5760" w:hanging="360"/>
+      </w:pPr>
+      <w:rPr>
+        <w:rFonts w:ascii="Courier New" w:hAnsi="Courier New" w:cs="Courier New" w:hint="default"/>
+      </w:rPr>
+    </w:lvl>
+    <w:lvl w:ilvl="8" w:tplc="04090005" w:tentative="1">
+      <w:start w:val="1"/>
+      <w:numFmt w:val="bullet"/>
+      <w:lvlText w:val=""/>
+      <w:lvlJc w:val="left"/>
+      <w:pPr>
+        <w:ind w:left="6480" w:hanging="360"/>
+      </w:pPr>
+      <w:rPr>
+        <w:rFonts w:ascii="Wingdings" w:hAnsi="Wingdings" w:hint="default"/>
+      </w:rPr>
+    </w:lvl>
+  </w:abstractNum>
   <w:num w:numId="1">
     <w:abstractNumId w:val="0"/>
+  </w:num>
+  <w:num w:numId="2">
+    <w:abstractNumId w:val="1"/>
   </w:num>
 </w:numbering>
 </file>
@@ -304,6 +412,141 @@
     <w:name w:val="Normal"/>
     <w:qFormat/>
   </w:style>
+  <w:style w:type="paragraph" w:styleId="Heading1">
+    <w:name w:val="heading 1"/>
+    <w:basedOn w:val="Normal"/>
+    <w:next w:val="Normal"/>
+    <w:link w:val="Heading1Char"/>
+    <w:uiPriority w:val="9"/>
+    <w:qFormat/>
+    <w:rsid w:val="00B52D88"/>
+    <w:pPr>
+      <w:keepNext/>
+      <w:keepLines/>
+      <w:spacing w:before="480" w:after="0"/>
+      <w:outlineLvl w:val="0"/>
+    </w:pPr>
+    <w:rPr>
+      <w:rFonts w:asciiTheme="majorHAnsi" w:eastAsiaTheme="majorEastAsia" w:hAnsiTheme="majorHAnsi" w:cstheme="majorBidi"/>
+      <w:b/>
+      <w:bCs/>
+      <w:color w:val="365F91" w:themeColor="accent1" w:themeShade="BF"/>
+      <w:sz w:val="28"/>
+      <w:szCs w:val="28"/>
+    </w:rPr>
+  </w:style>
+  <w:style w:type="paragraph" w:styleId="Heading2">
+    <w:name w:val="heading 2"/>
+    <w:basedOn w:val="Normal"/>
+    <w:next w:val="Normal"/>
+    <w:link w:val="Heading2Char"/>
+    <w:uiPriority w:val="9"/>
+    <w:unhideWhenUsed/>
+    <w:qFormat/>
+    <w:rsid w:val="00B52D88"/>
+    <w:pPr>
+      <w:keepNext/>
+      <w:keepLines/>
+      <w:spacing w:before="200" w:after="0"/>
+      <w:outlineLvl w:val="1"/>
+    </w:pPr>
+    <w:rPr>
+      <w:rFonts w:asciiTheme="majorHAnsi" w:eastAsiaTheme="majorEastAsia" w:hAnsiTheme="majorHAnsi" w:cstheme="majorBidi"/>
+      <w:b/>
+      <w:bCs/>
+      <w:color w:val="4F81BD" w:themeColor="accent1"/>
+      <w:sz w:val="26"/>
+      <w:szCs w:val="26"/>
+    </w:rPr>
+  </w:style>
+  <w:style w:type="paragraph" w:styleId="Heading3">
+    <w:name w:val="heading 3"/>
+    <w:basedOn w:val="Normal"/>
+    <w:next w:val="Normal"/>
+    <w:link w:val="Heading3Char"/>
+    <w:uiPriority w:val="9"/>
+    <w:unhideWhenUsed/>
+    <w:qFormat/>
+    <w:rsid w:val="00B52D88"/>
+    <w:pPr>
+      <w:keepNext/>
+      <w:keepLines/>
+      <w:spacing w:before="200" w:after="0"/>
+      <w:outlineLvl w:val="2"/>
+    </w:pPr>
+    <w:rPr>
+      <w:rFonts w:asciiTheme="majorHAnsi" w:eastAsiaTheme="majorEastAsia" w:hAnsiTheme="majorHAnsi" w:cstheme="majorBidi"/>
+      <w:b/>
+      <w:bCs/>
+      <w:color w:val="4F81BD" w:themeColor="accent1"/>
+    </w:rPr>
+  </w:style>
+  <w:style w:type="paragraph" w:styleId="Heading4">
+    <w:name w:val="heading 4"/>
+    <w:basedOn w:val="Normal"/>
+    <w:next w:val="Normal"/>
+    <w:link w:val="Heading4Char"/>
+    <w:uiPriority w:val="9"/>
+    <w:unhideWhenUsed/>
+    <w:qFormat/>
+    <w:rsid w:val="00B52D88"/>
+    <w:pPr>
+      <w:keepNext/>
+      <w:keepLines/>
+      <w:spacing w:before="200" w:after="0"/>
+      <w:outlineLvl w:val="3"/>
+    </w:pPr>
+    <w:rPr>
+      <w:rFonts w:asciiTheme="majorHAnsi" w:eastAsiaTheme="majorEastAsia" w:hAnsiTheme="majorHAnsi" w:cstheme="majorBidi"/>
+      <w:b/>
+      <w:bCs/>
+      <w:i/>
+      <w:iCs/>
+      <w:color w:val="4F81BD" w:themeColor="accent1"/>
+    </w:rPr>
+  </w:style>
+  <w:style w:type="paragraph" w:styleId="Heading5">
+    <w:name w:val="heading 5"/>
+    <w:basedOn w:val="Normal"/>
+    <w:next w:val="Normal"/>
+    <w:link w:val="Heading5Char"/>
+    <w:uiPriority w:val="9"/>
+    <w:unhideWhenUsed/>
+    <w:qFormat/>
+    <w:rsid w:val="00B52D88"/>
+    <w:pPr>
+      <w:keepNext/>
+      <w:keepLines/>
+      <w:spacing w:before="200" w:after="0"/>
+      <w:outlineLvl w:val="4"/>
+    </w:pPr>
+    <w:rPr>
+      <w:rFonts w:asciiTheme="majorHAnsi" w:eastAsiaTheme="majorEastAsia" w:hAnsiTheme="majorHAnsi" w:cstheme="majorBidi"/>
+      <w:color w:val="243F60" w:themeColor="accent1" w:themeShade="7F"/>
+    </w:rPr>
+  </w:style>
+  <w:style w:type="paragraph" w:styleId="Heading6">
+    <w:name w:val="heading 6"/>
+    <w:basedOn w:val="Normal"/>
+    <w:next w:val="Normal"/>
+    <w:link w:val="Heading6Char"/>
+    <w:uiPriority w:val="9"/>
+    <w:unhideWhenUsed/>
+    <w:qFormat/>
+    <w:rsid w:val="00B52D88"/>
+    <w:pPr>
+      <w:keepNext/>
+      <w:keepLines/>
+      <w:spacing w:before="200" w:after="0"/>
+      <w:outlineLvl w:val="5"/>
+    </w:pPr>
+    <w:rPr>
+      <w:rFonts w:asciiTheme="majorHAnsi" w:eastAsiaTheme="majorEastAsia" w:hAnsiTheme="majorHAnsi" w:cstheme="majorBidi"/>
+      <w:i/>
+      <w:iCs/>
+      <w:color w:val="243F60" w:themeColor="accent1" w:themeShade="7F"/>
+    </w:rPr>
+  </w:style>
   <w:style w:type="character" w:default="1" w:styleId="DefaultParagraphFont">
     <w:name w:val="Default Paragraph Font"/>
     <w:uiPriority w:val="1"/>
@@ -341,6 +584,127 @@
       <w:ind w:left="720"/>
       <w:contextualSpacing/>
     </w:pPr>
+  </w:style>
+  <w:style w:type="character" w:customStyle="1" w:styleId="Heading1Char">
+    <w:name w:val="Heading 1 Char"/>
+    <w:basedOn w:val="DefaultParagraphFont"/>
+    <w:link w:val="Heading1"/>
+    <w:uiPriority w:val="9"/>
+    <w:rsid w:val="00B52D88"/>
+    <w:rPr>
+      <w:rFonts w:asciiTheme="majorHAnsi" w:eastAsiaTheme="majorEastAsia" w:hAnsiTheme="majorHAnsi" w:cstheme="majorBidi"/>
+      <w:b/>
+      <w:bCs/>
+      <w:color w:val="365F91" w:themeColor="accent1" w:themeShade="BF"/>
+      <w:sz w:val="28"/>
+      <w:szCs w:val="28"/>
+    </w:rPr>
+  </w:style>
+  <w:style w:type="character" w:customStyle="1" w:styleId="Heading2Char">
+    <w:name w:val="Heading 2 Char"/>
+    <w:basedOn w:val="DefaultParagraphFont"/>
+    <w:link w:val="Heading2"/>
+    <w:uiPriority w:val="9"/>
+    <w:rsid w:val="00B52D88"/>
+    <w:rPr>
+      <w:rFonts w:asciiTheme="majorHAnsi" w:eastAsiaTheme="majorEastAsia" w:hAnsiTheme="majorHAnsi" w:cstheme="majorBidi"/>
+      <w:b/>
+      <w:bCs/>
+      <w:color w:val="4F81BD" w:themeColor="accent1"/>
+      <w:sz w:val="26"/>
+      <w:szCs w:val="26"/>
+    </w:rPr>
+  </w:style>
+  <w:style w:type="character" w:customStyle="1" w:styleId="Heading3Char">
+    <w:name w:val="Heading 3 Char"/>
+    <w:basedOn w:val="DefaultParagraphFont"/>
+    <w:link w:val="Heading3"/>
+    <w:uiPriority w:val="9"/>
+    <w:rsid w:val="00B52D88"/>
+    <w:rPr>
+      <w:rFonts w:asciiTheme="majorHAnsi" w:eastAsiaTheme="majorEastAsia" w:hAnsiTheme="majorHAnsi" w:cstheme="majorBidi"/>
+      <w:b/>
+      <w:bCs/>
+      <w:color w:val="4F81BD" w:themeColor="accent1"/>
+    </w:rPr>
+  </w:style>
+  <w:style w:type="character" w:customStyle="1" w:styleId="Heading4Char">
+    <w:name w:val="Heading 4 Char"/>
+    <w:basedOn w:val="DefaultParagraphFont"/>
+    <w:link w:val="Heading4"/>
+    <w:uiPriority w:val="9"/>
+    <w:rsid w:val="00B52D88"/>
+    <w:rPr>
+      <w:rFonts w:asciiTheme="majorHAnsi" w:eastAsiaTheme="majorEastAsia" w:hAnsiTheme="majorHAnsi" w:cstheme="majorBidi"/>
+      <w:b/>
+      <w:bCs/>
+      <w:i/>
+      <w:iCs/>
+      <w:color w:val="4F81BD" w:themeColor="accent1"/>
+    </w:rPr>
+  </w:style>
+  <w:style w:type="character" w:customStyle="1" w:styleId="Heading5Char">
+    <w:name w:val="Heading 5 Char"/>
+    <w:basedOn w:val="DefaultParagraphFont"/>
+    <w:link w:val="Heading5"/>
+    <w:uiPriority w:val="9"/>
+    <w:rsid w:val="00B52D88"/>
+    <w:rPr>
+      <w:rFonts w:asciiTheme="majorHAnsi" w:eastAsiaTheme="majorEastAsia" w:hAnsiTheme="majorHAnsi" w:cstheme="majorBidi"/>
+      <w:color w:val="243F60" w:themeColor="accent1" w:themeShade="7F"/>
+    </w:rPr>
+  </w:style>
+  <w:style w:type="character" w:customStyle="1" w:styleId="Heading6Char">
+    <w:name w:val="Heading 6 Char"/>
+    <w:basedOn w:val="DefaultParagraphFont"/>
+    <w:link w:val="Heading6"/>
+    <w:uiPriority w:val="9"/>
+    <w:rsid w:val="00B52D88"/>
+    <w:rPr>
+      <w:rFonts w:asciiTheme="majorHAnsi" w:eastAsiaTheme="majorEastAsia" w:hAnsiTheme="majorHAnsi" w:cstheme="majorBidi"/>
+      <w:i/>
+      <w:iCs/>
+      <w:color w:val="243F60" w:themeColor="accent1" w:themeShade="7F"/>
+    </w:rPr>
+  </w:style>
+  <w:style w:type="paragraph" w:styleId="Subtitle">
+    <w:name w:val="Subtitle"/>
+    <w:basedOn w:val="Normal"/>
+    <w:next w:val="Normal"/>
+    <w:link w:val="SubtitleChar"/>
+    <w:uiPriority w:val="11"/>
+    <w:qFormat/>
+    <w:rsid w:val="00B52D88"/>
+    <w:pPr>
+      <w:numPr>
+        <w:ilvl w:val="1"/>
+      </w:numPr>
+    </w:pPr>
+    <w:rPr>
+      <w:rFonts w:asciiTheme="majorHAnsi" w:eastAsiaTheme="majorEastAsia" w:hAnsiTheme="majorHAnsi" w:cstheme="majorBidi"/>
+      <w:i/>
+      <w:iCs/>
+      <w:color w:val="4F81BD" w:themeColor="accent1"/>
+      <w:spacing w:val="15"/>
+      <w:sz w:val="24"/>
+      <w:szCs w:val="24"/>
+    </w:rPr>
+  </w:style>
+  <w:style w:type="character" w:customStyle="1" w:styleId="SubtitleChar">
+    <w:name w:val="Subtitle Char"/>
+    <w:basedOn w:val="DefaultParagraphFont"/>
+    <w:link w:val="Subtitle"/>
+    <w:uiPriority w:val="11"/>
+    <w:rsid w:val="00B52D88"/>
+    <w:rPr>
+      <w:rFonts w:asciiTheme="majorHAnsi" w:eastAsiaTheme="majorEastAsia" w:hAnsiTheme="majorHAnsi" w:cstheme="majorBidi"/>
+      <w:i/>
+      <w:iCs/>
+      <w:color w:val="4F81BD" w:themeColor="accent1"/>
+      <w:spacing w:val="15"/>
+      <w:sz w:val="24"/>
+      <w:szCs w:val="24"/>
+    </w:rPr>
   </w:style>
 </w:styles>
 </file>
@@ -505,6 +869,141 @@
     <w:name w:val="Normal"/>
     <w:qFormat/>
   </w:style>
+  <w:style w:type="paragraph" w:styleId="Heading1">
+    <w:name w:val="heading 1"/>
+    <w:basedOn w:val="Normal"/>
+    <w:next w:val="Normal"/>
+    <w:link w:val="Heading1Char"/>
+    <w:uiPriority w:val="9"/>
+    <w:qFormat/>
+    <w:rsid w:val="00B52D88"/>
+    <w:pPr>
+      <w:keepNext/>
+      <w:keepLines/>
+      <w:spacing w:before="480" w:after="0"/>
+      <w:outlineLvl w:val="0"/>
+    </w:pPr>
+    <w:rPr>
+      <w:rFonts w:asciiTheme="majorHAnsi" w:eastAsiaTheme="majorEastAsia" w:hAnsiTheme="majorHAnsi" w:cstheme="majorBidi"/>
+      <w:b/>
+      <w:bCs/>
+      <w:color w:val="365F91" w:themeColor="accent1" w:themeShade="BF"/>
+      <w:sz w:val="28"/>
+      <w:szCs w:val="28"/>
+    </w:rPr>
+  </w:style>
+  <w:style w:type="paragraph" w:styleId="Heading2">
+    <w:name w:val="heading 2"/>
+    <w:basedOn w:val="Normal"/>
+    <w:next w:val="Normal"/>
+    <w:link w:val="Heading2Char"/>
+    <w:uiPriority w:val="9"/>
+    <w:unhideWhenUsed/>
+    <w:qFormat/>
+    <w:rsid w:val="00B52D88"/>
+    <w:pPr>
+      <w:keepNext/>
+      <w:keepLines/>
+      <w:spacing w:before="200" w:after="0"/>
+      <w:outlineLvl w:val="1"/>
+    </w:pPr>
+    <w:rPr>
+      <w:rFonts w:asciiTheme="majorHAnsi" w:eastAsiaTheme="majorEastAsia" w:hAnsiTheme="majorHAnsi" w:cstheme="majorBidi"/>
+      <w:b/>
+      <w:bCs/>
+      <w:color w:val="4F81BD" w:themeColor="accent1"/>
+      <w:sz w:val="26"/>
+      <w:szCs w:val="26"/>
+    </w:rPr>
+  </w:style>
+  <w:style w:type="paragraph" w:styleId="Heading3">
+    <w:name w:val="heading 3"/>
+    <w:basedOn w:val="Normal"/>
+    <w:next w:val="Normal"/>
+    <w:link w:val="Heading3Char"/>
+    <w:uiPriority w:val="9"/>
+    <w:unhideWhenUsed/>
+    <w:qFormat/>
+    <w:rsid w:val="00B52D88"/>
+    <w:pPr>
+      <w:keepNext/>
+      <w:keepLines/>
+      <w:spacing w:before="200" w:after="0"/>
+      <w:outlineLvl w:val="2"/>
+    </w:pPr>
+    <w:rPr>
+      <w:rFonts w:asciiTheme="majorHAnsi" w:eastAsiaTheme="majorEastAsia" w:hAnsiTheme="majorHAnsi" w:cstheme="majorBidi"/>
+      <w:b/>
+      <w:bCs/>
+      <w:color w:val="4F81BD" w:themeColor="accent1"/>
+    </w:rPr>
+  </w:style>
+  <w:style w:type="paragraph" w:styleId="Heading4">
+    <w:name w:val="heading 4"/>
+    <w:basedOn w:val="Normal"/>
+    <w:next w:val="Normal"/>
+    <w:link w:val="Heading4Char"/>
+    <w:uiPriority w:val="9"/>
+    <w:unhideWhenUsed/>
+    <w:qFormat/>
+    <w:rsid w:val="00B52D88"/>
+    <w:pPr>
+      <w:keepNext/>
+      <w:keepLines/>
+      <w:spacing w:before="200" w:after="0"/>
+      <w:outlineLvl w:val="3"/>
+    </w:pPr>
+    <w:rPr>
+      <w:rFonts w:asciiTheme="majorHAnsi" w:eastAsiaTheme="majorEastAsia" w:hAnsiTheme="majorHAnsi" w:cstheme="majorBidi"/>
+      <w:b/>
+      <w:bCs/>
+      <w:i/>
+      <w:iCs/>
+      <w:color w:val="4F81BD" w:themeColor="accent1"/>
+    </w:rPr>
+  </w:style>
+  <w:style w:type="paragraph" w:styleId="Heading5">
+    <w:name w:val="heading 5"/>
+    <w:basedOn w:val="Normal"/>
+    <w:next w:val="Normal"/>
+    <w:link w:val="Heading5Char"/>
+    <w:uiPriority w:val="9"/>
+    <w:unhideWhenUsed/>
+    <w:qFormat/>
+    <w:rsid w:val="00B52D88"/>
+    <w:pPr>
+      <w:keepNext/>
+      <w:keepLines/>
+      <w:spacing w:before="200" w:after="0"/>
+      <w:outlineLvl w:val="4"/>
+    </w:pPr>
+    <w:rPr>
+      <w:rFonts w:asciiTheme="majorHAnsi" w:eastAsiaTheme="majorEastAsia" w:hAnsiTheme="majorHAnsi" w:cstheme="majorBidi"/>
+      <w:color w:val="243F60" w:themeColor="accent1" w:themeShade="7F"/>
+    </w:rPr>
+  </w:style>
+  <w:style w:type="paragraph" w:styleId="Heading6">
+    <w:name w:val="heading 6"/>
+    <w:basedOn w:val="Normal"/>
+    <w:next w:val="Normal"/>
+    <w:link w:val="Heading6Char"/>
+    <w:uiPriority w:val="9"/>
+    <w:unhideWhenUsed/>
+    <w:qFormat/>
+    <w:rsid w:val="00B52D88"/>
+    <w:pPr>
+      <w:keepNext/>
+      <w:keepLines/>
+      <w:spacing w:before="200" w:after="0"/>
+      <w:outlineLvl w:val="5"/>
+    </w:pPr>
+    <w:rPr>
+      <w:rFonts w:asciiTheme="majorHAnsi" w:eastAsiaTheme="majorEastAsia" w:hAnsiTheme="majorHAnsi" w:cstheme="majorBidi"/>
+      <w:i/>
+      <w:iCs/>
+      <w:color w:val="243F60" w:themeColor="accent1" w:themeShade="7F"/>
+    </w:rPr>
+  </w:style>
   <w:style w:type="character" w:default="1" w:styleId="DefaultParagraphFont">
     <w:name w:val="Default Paragraph Font"/>
     <w:uiPriority w:val="1"/>
@@ -542,6 +1041,127 @@
       <w:ind w:left="720"/>
       <w:contextualSpacing/>
     </w:pPr>
+  </w:style>
+  <w:style w:type="character" w:customStyle="1" w:styleId="Heading1Char">
+    <w:name w:val="Heading 1 Char"/>
+    <w:basedOn w:val="DefaultParagraphFont"/>
+    <w:link w:val="Heading1"/>
+    <w:uiPriority w:val="9"/>
+    <w:rsid w:val="00B52D88"/>
+    <w:rPr>
+      <w:rFonts w:asciiTheme="majorHAnsi" w:eastAsiaTheme="majorEastAsia" w:hAnsiTheme="majorHAnsi" w:cstheme="majorBidi"/>
+      <w:b/>
+      <w:bCs/>
+      <w:color w:val="365F91" w:themeColor="accent1" w:themeShade="BF"/>
+      <w:sz w:val="28"/>
+      <w:szCs w:val="28"/>
+    </w:rPr>
+  </w:style>
+  <w:style w:type="character" w:customStyle="1" w:styleId="Heading2Char">
+    <w:name w:val="Heading 2 Char"/>
+    <w:basedOn w:val="DefaultParagraphFont"/>
+    <w:link w:val="Heading2"/>
+    <w:uiPriority w:val="9"/>
+    <w:rsid w:val="00B52D88"/>
+    <w:rPr>
+      <w:rFonts w:asciiTheme="majorHAnsi" w:eastAsiaTheme="majorEastAsia" w:hAnsiTheme="majorHAnsi" w:cstheme="majorBidi"/>
+      <w:b/>
+      <w:bCs/>
+      <w:color w:val="4F81BD" w:themeColor="accent1"/>
+      <w:sz w:val="26"/>
+      <w:szCs w:val="26"/>
+    </w:rPr>
+  </w:style>
+  <w:style w:type="character" w:customStyle="1" w:styleId="Heading3Char">
+    <w:name w:val="Heading 3 Char"/>
+    <w:basedOn w:val="DefaultParagraphFont"/>
+    <w:link w:val="Heading3"/>
+    <w:uiPriority w:val="9"/>
+    <w:rsid w:val="00B52D88"/>
+    <w:rPr>
+      <w:rFonts w:asciiTheme="majorHAnsi" w:eastAsiaTheme="majorEastAsia" w:hAnsiTheme="majorHAnsi" w:cstheme="majorBidi"/>
+      <w:b/>
+      <w:bCs/>
+      <w:color w:val="4F81BD" w:themeColor="accent1"/>
+    </w:rPr>
+  </w:style>
+  <w:style w:type="character" w:customStyle="1" w:styleId="Heading4Char">
+    <w:name w:val="Heading 4 Char"/>
+    <w:basedOn w:val="DefaultParagraphFont"/>
+    <w:link w:val="Heading4"/>
+    <w:uiPriority w:val="9"/>
+    <w:rsid w:val="00B52D88"/>
+    <w:rPr>
+      <w:rFonts w:asciiTheme="majorHAnsi" w:eastAsiaTheme="majorEastAsia" w:hAnsiTheme="majorHAnsi" w:cstheme="majorBidi"/>
+      <w:b/>
+      <w:bCs/>
+      <w:i/>
+      <w:iCs/>
+      <w:color w:val="4F81BD" w:themeColor="accent1"/>
+    </w:rPr>
+  </w:style>
+  <w:style w:type="character" w:customStyle="1" w:styleId="Heading5Char">
+    <w:name w:val="Heading 5 Char"/>
+    <w:basedOn w:val="DefaultParagraphFont"/>
+    <w:link w:val="Heading5"/>
+    <w:uiPriority w:val="9"/>
+    <w:rsid w:val="00B52D88"/>
+    <w:rPr>
+      <w:rFonts w:asciiTheme="majorHAnsi" w:eastAsiaTheme="majorEastAsia" w:hAnsiTheme="majorHAnsi" w:cstheme="majorBidi"/>
+      <w:color w:val="243F60" w:themeColor="accent1" w:themeShade="7F"/>
+    </w:rPr>
+  </w:style>
+  <w:style w:type="character" w:customStyle="1" w:styleId="Heading6Char">
+    <w:name w:val="Heading 6 Char"/>
+    <w:basedOn w:val="DefaultParagraphFont"/>
+    <w:link w:val="Heading6"/>
+    <w:uiPriority w:val="9"/>
+    <w:rsid w:val="00B52D88"/>
+    <w:rPr>
+      <w:rFonts w:asciiTheme="majorHAnsi" w:eastAsiaTheme="majorEastAsia" w:hAnsiTheme="majorHAnsi" w:cstheme="majorBidi"/>
+      <w:i/>
+      <w:iCs/>
+      <w:color w:val="243F60" w:themeColor="accent1" w:themeShade="7F"/>
+    </w:rPr>
+  </w:style>
+  <w:style w:type="paragraph" w:styleId="Subtitle">
+    <w:name w:val="Subtitle"/>
+    <w:basedOn w:val="Normal"/>
+    <w:next w:val="Normal"/>
+    <w:link w:val="SubtitleChar"/>
+    <w:uiPriority w:val="11"/>
+    <w:qFormat/>
+    <w:rsid w:val="00B52D88"/>
+    <w:pPr>
+      <w:numPr>
+        <w:ilvl w:val="1"/>
+      </w:numPr>
+    </w:pPr>
+    <w:rPr>
+      <w:rFonts w:asciiTheme="majorHAnsi" w:eastAsiaTheme="majorEastAsia" w:hAnsiTheme="majorHAnsi" w:cstheme="majorBidi"/>
+      <w:i/>
+      <w:iCs/>
+      <w:color w:val="4F81BD" w:themeColor="accent1"/>
+      <w:spacing w:val="15"/>
+      <w:sz w:val="24"/>
+      <w:szCs w:val="24"/>
+    </w:rPr>
+  </w:style>
+  <w:style w:type="character" w:customStyle="1" w:styleId="SubtitleChar">
+    <w:name w:val="Subtitle Char"/>
+    <w:basedOn w:val="DefaultParagraphFont"/>
+    <w:link w:val="Subtitle"/>
+    <w:uiPriority w:val="11"/>
+    <w:rsid w:val="00B52D88"/>
+    <w:rPr>
+      <w:rFonts w:asciiTheme="majorHAnsi" w:eastAsiaTheme="majorEastAsia" w:hAnsiTheme="majorHAnsi" w:cstheme="majorBidi"/>
+      <w:i/>
+      <w:iCs/>
+      <w:color w:val="4F81BD" w:themeColor="accent1"/>
+      <w:spacing w:val="15"/>
+      <w:sz w:val="24"/>
+      <w:szCs w:val="24"/>
+    </w:rPr>
   </w:style>
 </w:styles>
 </file>

</xml_diff>

<commit_message>
Added Caption Support for Tables
</commit_message>
<xml_diff>
--- a/src/main/resources/org/apache/poi/xwpf/converter/xwpf/template/empty_template.docx
+++ b/src/main/resources/org/apache/poi/xwpf/converter/xwpf/template/empty_template.docx
@@ -704,6 +704,51 @@
       <w:szCs w:val="24"/>
     </w:rPr>
   </w:style>
+  <w:style w:type="table" w:styleId="TableGrid">
+    <w:name w:val="Table Grid"/>
+    <w:basedOn w:val="TableNormal"/>
+    <w:uiPriority w:val="59"/>
+    <w:rsid w:val="00407E50"/>
+    <w:pPr>
+      <w:spacing w:after="0" w:line="240" w:lineRule="auto"/>
+    </w:pPr>
+    <w:tblPr>
+      <w:tblInd w:w="0" w:type="dxa"/>
+      <w:tblBorders>
+        <w:top w:val="single" w:sz="4" w:space="0" w:color="auto"/>
+        <w:left w:val="single" w:sz="4" w:space="0" w:color="auto"/>
+        <w:bottom w:val="single" w:sz="4" w:space="0" w:color="auto"/>
+        <w:right w:val="single" w:sz="4" w:space="0" w:color="auto"/>
+        <w:insideH w:val="single" w:sz="4" w:space="0" w:color="auto"/>
+        <w:insideV w:val="single" w:sz="4" w:space="0" w:color="auto"/>
+      </w:tblBorders>
+      <w:tblCellMar>
+        <w:top w:w="0" w:type="dxa"/>
+        <w:left w:w="108" w:type="dxa"/>
+        <w:bottom w:w="0" w:type="dxa"/>
+        <w:right w:w="108" w:type="dxa"/>
+      </w:tblCellMar>
+    </w:tblPr>
+  </w:style>
+  <w:style w:type="paragraph" w:styleId="Caption">
+    <w:name w:val="caption"/>
+    <w:basedOn w:val="Normal"/>
+    <w:next w:val="Normal"/>
+    <w:uiPriority w:val="35"/>
+    <w:unhideWhenUsed/>
+    <w:qFormat/>
+    <w:rsid w:val="00407E50"/>
+    <w:pPr>
+      <w:spacing w:line="240" w:lineRule="auto"/>
+    </w:pPr>
+    <w:rPr>
+      <w:b/>
+      <w:bCs/>
+      <w:color w:val="4F81BD" w:themeColor="accent1"/>
+      <w:sz w:val="18"/>
+      <w:szCs w:val="18"/>
+    </w:rPr>
+  </w:style>
 </w:styles>
 </file>
 
@@ -1159,6 +1204,51 @@
       <w:spacing w:val="15"/>
       <w:sz w:val="24"/>
       <w:szCs w:val="24"/>
+    </w:rPr>
+  </w:style>
+  <w:style w:type="table" w:styleId="TableGrid">
+    <w:name w:val="Table Grid"/>
+    <w:basedOn w:val="TableNormal"/>
+    <w:uiPriority w:val="59"/>
+    <w:rsid w:val="00407E50"/>
+    <w:pPr>
+      <w:spacing w:after="0" w:line="240" w:lineRule="auto"/>
+    </w:pPr>
+    <w:tblPr>
+      <w:tblInd w:w="0" w:type="dxa"/>
+      <w:tblBorders>
+        <w:top w:val="single" w:sz="4" w:space="0" w:color="auto"/>
+        <w:left w:val="single" w:sz="4" w:space="0" w:color="auto"/>
+        <w:bottom w:val="single" w:sz="4" w:space="0" w:color="auto"/>
+        <w:right w:val="single" w:sz="4" w:space="0" w:color="auto"/>
+        <w:insideH w:val="single" w:sz="4" w:space="0" w:color="auto"/>
+        <w:insideV w:val="single" w:sz="4" w:space="0" w:color="auto"/>
+      </w:tblBorders>
+      <w:tblCellMar>
+        <w:top w:w="0" w:type="dxa"/>
+        <w:left w:w="108" w:type="dxa"/>
+        <w:bottom w:w="0" w:type="dxa"/>
+        <w:right w:w="108" w:type="dxa"/>
+      </w:tblCellMar>
+    </w:tblPr>
+  </w:style>
+  <w:style w:type="paragraph" w:styleId="Caption">
+    <w:name w:val="caption"/>
+    <w:basedOn w:val="Normal"/>
+    <w:next w:val="Normal"/>
+    <w:uiPriority w:val="35"/>
+    <w:unhideWhenUsed/>
+    <w:qFormat/>
+    <w:rsid w:val="00407E50"/>
+    <w:pPr>
+      <w:spacing w:line="240" w:lineRule="auto"/>
+    </w:pPr>
+    <w:rPr>
+      <w:b/>
+      <w:bCs/>
+      <w:color w:val="4F81BD" w:themeColor="accent1"/>
+      <w:sz w:val="18"/>
+      <w:szCs w:val="18"/>
     </w:rPr>
   </w:style>
 </w:styles>

</xml_diff>